<commit_message>
Se modifico el archivo para las branch
</commit_message>
<xml_diff>
--- a/Contrato Colectivo de Trabajo y Sindicato.docx
+++ b/Contrato Colectivo de Trabajo y Sindicato.docx
@@ -6,11 +6,10 @@
       <w:pPr>
         <w:rPr>
           <w:color w:val="1F4E79" w:themeColor="accent1" w:themeShade="80"/>
-          <w:sz w:val="220"/>
+          <w:sz w:val="144"/>
           <w:lang w:val="en-US"/>
         </w:rPr>
       </w:pPr>
-      <w:bookmarkStart w:id="0" w:name="_GoBack"/>
       <w:proofErr w:type="spellStart"/>
       <w:r>
         <w:rPr>
@@ -29,6 +28,24 @@
         </w:rPr>
         <w:t xml:space="preserve"> Obed</w:t>
       </w:r>
+    </w:p>
+    <w:p>
+      <w:pPr>
+        <w:rPr>
+          <w:color w:val="1F4E79" w:themeColor="accent1" w:themeShade="80"/>
+          <w:sz w:val="220"/>
+          <w:lang w:val="en-US"/>
+        </w:rPr>
+      </w:pPr>
+      <w:r>
+        <w:rPr>
+          <w:color w:val="1F4E79" w:themeColor="accent1" w:themeShade="80"/>
+          <w:sz w:val="144"/>
+          <w:lang w:val="en-US"/>
+        </w:rPr>
+        <w:t>branch</w:t>
+      </w:r>
+      <w:bookmarkStart w:id="0" w:name="_GoBack"/>
       <w:bookmarkEnd w:id="0"/>
     </w:p>
     <w:sectPr>

</xml_diff>

<commit_message>
Se modifica la branch1
</commit_message>
<xml_diff>
--- a/Contrato Colectivo de Trabajo y Sindicato.docx
+++ b/Contrato Colectivo de Trabajo y Sindicato.docx
@@ -6,11 +6,10 @@
       <w:pPr>
         <w:rPr>
           <w:color w:val="1F4E79" w:themeColor="accent1" w:themeShade="80"/>
-          <w:sz w:val="220"/>
+          <w:sz w:val="144"/>
           <w:lang w:val="en-US"/>
         </w:rPr>
       </w:pPr>
-      <w:bookmarkStart w:id="0" w:name="_GoBack"/>
       <w:proofErr w:type="spellStart"/>
       <w:r>
         <w:rPr>
@@ -29,7 +28,33 @@
         </w:rPr>
         <w:t xml:space="preserve"> Obed</w:t>
       </w:r>
+    </w:p>
+    <w:p>
+      <w:pPr>
+        <w:rPr>
+          <w:color w:val="1F4E79" w:themeColor="accent1" w:themeShade="80"/>
+          <w:sz w:val="220"/>
+          <w:lang w:val="en-US"/>
+        </w:rPr>
+      </w:pPr>
+      <w:r>
+        <w:rPr>
+          <w:color w:val="1F4E79" w:themeColor="accent1" w:themeShade="80"/>
+          <w:sz w:val="144"/>
+          <w:lang w:val="en-US"/>
+        </w:rPr>
+        <w:t>Adios</w:t>
+      </w:r>
+      <w:bookmarkStart w:id="0" w:name="_GoBack"/>
       <w:bookmarkEnd w:id="0"/>
+      <w:r>
+        <w:rPr>
+          <w:color w:val="1F4E79" w:themeColor="accent1" w:themeShade="80"/>
+          <w:sz w:val="144"/>
+          <w:lang w:val="en-US"/>
+        </w:rPr>
+        <w:t xml:space="preserve"> Obed</w:t>
+      </w:r>
     </w:p>
     <w:sectPr>
       <w:pgSz w:w="12240" w:h="15840"/>

</xml_diff>